<commit_message>
docs and bug fixes
</commit_message>
<xml_diff>
--- a/project/docs.docx
+++ b/project/docs.docx
@@ -4,7 +4,7 @@
   <w:body>
     <w:tbl>
       <w:tblPr>
-        <w:tblStyle w:val="GridTable1Light"/>
+        <w:tblStyle w:val="Rutenettabell1lys"/>
         <w:tblW w:w="8784" w:type="dxa"/>
         <w:tblLook w:val="04A0" w:firstRow="1" w:lastRow="0" w:firstColumn="1" w:lastColumn="0" w:noHBand="0" w:noVBand="1"/>
       </w:tblPr>
@@ -523,14 +523,663 @@
       </w:tr>
     </w:tbl>
     <w:p/>
+    <w:p/>
+    <w:tbl>
+      <w:tblPr>
+        <w:tblStyle w:val="Vanligtabell2"/>
+        <w:tblW w:w="12044" w:type="dxa"/>
+        <w:tblLook w:val="04A0" w:firstRow="1" w:lastRow="0" w:firstColumn="1" w:lastColumn="0" w:noHBand="0" w:noVBand="1"/>
+      </w:tblPr>
+      <w:tblGrid>
+        <w:gridCol w:w="1389"/>
+        <w:gridCol w:w="1647"/>
+        <w:gridCol w:w="1369"/>
+        <w:gridCol w:w="2255"/>
+        <w:gridCol w:w="1953"/>
+        <w:gridCol w:w="1529"/>
+        <w:gridCol w:w="1902"/>
+      </w:tblGrid>
+      <w:tr>
+        <w:trPr>
+          <w:cnfStyle w:val="100000000000" w:firstRow="1" w:lastRow="0" w:firstColumn="0" w:lastColumn="0" w:oddVBand="0" w:evenVBand="0" w:oddHBand="0" w:evenHBand="0" w:firstRowFirstColumn="0" w:firstRowLastColumn="0" w:lastRowFirstColumn="0" w:lastRowLastColumn="0"/>
+        </w:trPr>
+        <w:tc>
+          <w:tcPr>
+            <w:cnfStyle w:val="001000000000" w:firstRow="0" w:lastRow="0" w:firstColumn="1" w:lastColumn="0" w:oddVBand="0" w:evenVBand="0" w:oddHBand="0" w:evenHBand="0" w:firstRowFirstColumn="0" w:firstRowLastColumn="0" w:lastRowFirstColumn="0" w:lastRowLastColumn="0"/>
+            <w:tcW w:w="1148" w:type="dxa"/>
+          </w:tcPr>
+          <w:p>
+            <w:r>
+              <w:t>Model</w:t>
+            </w:r>
+          </w:p>
+        </w:tc>
+        <w:tc>
+          <w:tcPr>
+            <w:tcW w:w="1682" w:type="dxa"/>
+          </w:tcPr>
+          <w:p>
+            <w:pPr>
+              <w:cnfStyle w:val="100000000000" w:firstRow="1" w:lastRow="0" w:firstColumn="0" w:lastColumn="0" w:oddVBand="0" w:evenVBand="0" w:oddHBand="0" w:evenHBand="0" w:firstRowFirstColumn="0" w:firstRowLastColumn="0" w:lastRowFirstColumn="0" w:lastRowLastColumn="0"/>
+            </w:pPr>
+            <w:r>
+              <w:t>Pretrained</w:t>
+            </w:r>
+          </w:p>
+        </w:tc>
+        <w:tc>
+          <w:tcPr>
+            <w:tcW w:w="1418" w:type="dxa"/>
+          </w:tcPr>
+          <w:p>
+            <w:pPr>
+              <w:cnfStyle w:val="100000000000" w:firstRow="1" w:lastRow="0" w:firstColumn="0" w:lastColumn="0" w:oddVBand="0" w:evenVBand="0" w:oddHBand="0" w:evenHBand="0" w:firstRowFirstColumn="0" w:firstRowLastColumn="0" w:lastRowFirstColumn="0" w:lastRowLastColumn="0"/>
+            </w:pPr>
+            <w:r>
+              <w:t>Batch size</w:t>
+            </w:r>
+          </w:p>
+        </w:tc>
+        <w:tc>
+          <w:tcPr>
+            <w:tcW w:w="2268" w:type="dxa"/>
+          </w:tcPr>
+          <w:p>
+            <w:pPr>
+              <w:cnfStyle w:val="100000000000" w:firstRow="1" w:lastRow="0" w:firstColumn="0" w:lastColumn="0" w:oddVBand="0" w:evenVBand="0" w:oddHBand="0" w:evenHBand="0" w:firstRowFirstColumn="0" w:firstRowLastColumn="0" w:lastRowFirstColumn="0" w:lastRowLastColumn="0"/>
+            </w:pPr>
+            <w:r>
+              <w:t>Learning rate</w:t>
+            </w:r>
+          </w:p>
+        </w:tc>
+        <w:tc>
+          <w:tcPr>
+            <w:tcW w:w="1984" w:type="dxa"/>
+          </w:tcPr>
+          <w:p>
+            <w:pPr>
+              <w:cnfStyle w:val="100000000000" w:firstRow="1" w:lastRow="0" w:firstColumn="0" w:lastColumn="0" w:oddVBand="0" w:evenVBand="0" w:oddHBand="0" w:evenHBand="0" w:firstRowFirstColumn="0" w:firstRowLastColumn="0" w:lastRowFirstColumn="0" w:lastRowLastColumn="0"/>
+            </w:pPr>
+            <w:r>
+              <w:t>Data aug.</w:t>
+            </w:r>
+          </w:p>
+        </w:tc>
+        <w:tc>
+          <w:tcPr>
+            <w:tcW w:w="1560" w:type="dxa"/>
+          </w:tcPr>
+          <w:p>
+            <w:pPr>
+              <w:cnfStyle w:val="100000000000" w:firstRow="1" w:lastRow="0" w:firstColumn="0" w:lastColumn="0" w:oddVBand="0" w:evenVBand="0" w:oddHBand="0" w:evenHBand="0" w:firstRowFirstColumn="0" w:firstRowLastColumn="0" w:lastRowFirstColumn="0" w:lastRowLastColumn="0"/>
+            </w:pPr>
+            <w:r>
+              <w:t>Optimizer</w:t>
+            </w:r>
+          </w:p>
+        </w:tc>
+        <w:tc>
+          <w:tcPr>
+            <w:tcW w:w="1984" w:type="dxa"/>
+          </w:tcPr>
+          <w:p>
+            <w:pPr>
+              <w:cnfStyle w:val="100000000000" w:firstRow="1" w:lastRow="0" w:firstColumn="0" w:lastColumn="0" w:oddVBand="0" w:evenVBand="0" w:oddHBand="0" w:evenHBand="0" w:firstRowFirstColumn="0" w:firstRowLastColumn="0" w:lastRowFirstColumn="0" w:lastRowLastColumn="0"/>
+            </w:pPr>
+            <w:r>
+              <w:t>mAP</w:t>
+            </w:r>
+          </w:p>
+        </w:tc>
+      </w:tr>
+      <w:tr>
+        <w:trPr>
+          <w:cnfStyle w:val="000000100000" w:firstRow="0" w:lastRow="0" w:firstColumn="0" w:lastColumn="0" w:oddVBand="0" w:evenVBand="0" w:oddHBand="1" w:evenHBand="0" w:firstRowFirstColumn="0" w:firstRowLastColumn="0" w:lastRowFirstColumn="0" w:lastRowLastColumn="0"/>
+        </w:trPr>
+        <w:tc>
+          <w:tcPr>
+            <w:cnfStyle w:val="001000000000" w:firstRow="0" w:lastRow="0" w:firstColumn="1" w:lastColumn="0" w:oddVBand="0" w:evenVBand="0" w:oddHBand="0" w:evenHBand="0" w:firstRowFirstColumn="0" w:firstRowLastColumn="0" w:lastRowFirstColumn="0" w:lastRowLastColumn="0"/>
+            <w:tcW w:w="1148" w:type="dxa"/>
+          </w:tcPr>
+          <w:p>
+            <w:pPr>
+              <w:rPr>
+                <w:b w:val="0"/>
+                <w:bCs w:val="0"/>
+              </w:rPr>
+            </w:pPr>
+            <w:r>
+              <w:t>Resnext50</w:t>
+            </w:r>
+            <w:r>
+              <w:t>_1</w:t>
+            </w:r>
+          </w:p>
+        </w:tc>
+        <w:tc>
+          <w:tcPr>
+            <w:tcW w:w="1682" w:type="dxa"/>
+          </w:tcPr>
+          <w:p>
+            <w:pPr>
+              <w:cnfStyle w:val="000000100000" w:firstRow="0" w:lastRow="0" w:firstColumn="0" w:lastColumn="0" w:oddVBand="0" w:evenVBand="0" w:oddHBand="1" w:evenHBand="0" w:firstRowFirstColumn="0" w:firstRowLastColumn="0" w:lastRowFirstColumn="0" w:lastRowLastColumn="0"/>
+            </w:pPr>
+            <w:r>
+              <w:t>Yes, no freeze</w:t>
+            </w:r>
+          </w:p>
+        </w:tc>
+        <w:tc>
+          <w:tcPr>
+            <w:tcW w:w="1418" w:type="dxa"/>
+          </w:tcPr>
+          <w:p>
+            <w:pPr>
+              <w:cnfStyle w:val="000000100000" w:firstRow="0" w:lastRow="0" w:firstColumn="0" w:lastColumn="0" w:oddVBand="0" w:evenVBand="0" w:oddHBand="1" w:evenHBand="0" w:firstRowFirstColumn="0" w:firstRowLastColumn="0" w:lastRowFirstColumn="0" w:lastRowLastColumn="0"/>
+            </w:pPr>
+            <w:r>
+              <w:t>10</w:t>
+            </w:r>
+          </w:p>
+        </w:tc>
+        <w:tc>
+          <w:tcPr>
+            <w:tcW w:w="2268" w:type="dxa"/>
+          </w:tcPr>
+          <w:p>
+            <w:pPr>
+              <w:cnfStyle w:val="000000100000" w:firstRow="0" w:lastRow="0" w:firstColumn="0" w:lastColumn="0" w:oddVBand="0" w:evenVBand="0" w:oddHBand="1" w:evenHBand="0" w:firstRowFirstColumn="0" w:firstRowLastColumn="0" w:lastRowFirstColumn="0" w:lastRowLastColumn="0"/>
+            </w:pPr>
+            <w:r>
+              <w:t>ReduceLROnPlateau:</w:t>
+            </w:r>
+          </w:p>
+          <w:p>
+            <w:pPr>
+              <w:pStyle w:val="Listeavsnitt"/>
+              <w:numPr>
+                <w:ilvl w:val="0"/>
+                <w:numId w:val="1"/>
+              </w:numPr>
+              <w:cnfStyle w:val="000000100000" w:firstRow="0" w:lastRow="0" w:firstColumn="0" w:lastColumn="0" w:oddVBand="0" w:evenVBand="0" w:oddHBand="1" w:evenHBand="0" w:firstRowFirstColumn="0" w:firstRowLastColumn="0" w:lastRowFirstColumn="0" w:lastRowLastColumn="0"/>
+            </w:pPr>
+            <w:r>
+              <w:t>Init lr = 1e-4</w:t>
+            </w:r>
+          </w:p>
+          <w:p>
+            <w:pPr>
+              <w:pStyle w:val="Listeavsnitt"/>
+              <w:numPr>
+                <w:ilvl w:val="0"/>
+                <w:numId w:val="1"/>
+              </w:numPr>
+              <w:cnfStyle w:val="000000100000" w:firstRow="0" w:lastRow="0" w:firstColumn="0" w:lastColumn="0" w:oddVBand="0" w:evenVBand="0" w:oddHBand="1" w:evenHBand="0" w:firstRowFirstColumn="0" w:firstRowLastColumn="0" w:lastRowFirstColumn="0" w:lastRowLastColumn="0"/>
+            </w:pPr>
+            <w:r>
+              <w:t>Factor = 0.7</w:t>
+            </w:r>
+          </w:p>
+          <w:p>
+            <w:pPr>
+              <w:pStyle w:val="Listeavsnitt"/>
+              <w:numPr>
+                <w:ilvl w:val="0"/>
+                <w:numId w:val="1"/>
+              </w:numPr>
+              <w:cnfStyle w:val="000000100000" w:firstRow="0" w:lastRow="0" w:firstColumn="0" w:lastColumn="0" w:oddVBand="0" w:evenVBand="0" w:oddHBand="1" w:evenHBand="0" w:firstRowFirstColumn="0" w:firstRowLastColumn="0" w:lastRowFirstColumn="0" w:lastRowLastColumn="0"/>
+            </w:pPr>
+            <w:r>
+              <w:t>Patience = 3</w:t>
+            </w:r>
+          </w:p>
+        </w:tc>
+        <w:tc>
+          <w:tcPr>
+            <w:tcW w:w="1984" w:type="dxa"/>
+          </w:tcPr>
+          <w:p>
+            <w:pPr>
+              <w:cnfStyle w:val="000000100000" w:firstRow="0" w:lastRow="0" w:firstColumn="0" w:lastColumn="0" w:oddVBand="0" w:evenVBand="0" w:oddHBand="1" w:evenHBand="0" w:firstRowFirstColumn="0" w:firstRowLastColumn="0" w:lastRowFirstColumn="0" w:lastRowLastColumn="0"/>
+            </w:pPr>
+            <w:r>
+              <w:t>RandomMirror</w:t>
+            </w:r>
+          </w:p>
+          <w:p>
+            <w:pPr>
+              <w:cnfStyle w:val="000000100000" w:firstRow="0" w:lastRow="0" w:firstColumn="0" w:lastColumn="0" w:oddVBand="0" w:evenVBand="0" w:oddHBand="1" w:evenHBand="0" w:firstRowFirstColumn="0" w:firstRowLastColumn="0" w:lastRowFirstColumn="0" w:lastRowLastColumn="0"/>
+            </w:pPr>
+            <w:r>
+              <w:t>RandomEffect</w:t>
+            </w:r>
+          </w:p>
+        </w:tc>
+        <w:tc>
+          <w:tcPr>
+            <w:tcW w:w="1560" w:type="dxa"/>
+          </w:tcPr>
+          <w:p>
+            <w:pPr>
+              <w:cnfStyle w:val="000000100000" w:firstRow="0" w:lastRow="0" w:firstColumn="0" w:lastColumn="0" w:oddVBand="0" w:evenVBand="0" w:oddHBand="1" w:evenHBand="0" w:firstRowFirstColumn="0" w:firstRowLastColumn="0" w:lastRowFirstColumn="0" w:lastRowLastColumn="0"/>
+            </w:pPr>
+            <w:r>
+              <w:t>AdamW</w:t>
+            </w:r>
+          </w:p>
+        </w:tc>
+        <w:tc>
+          <w:tcPr>
+            <w:tcW w:w="1984" w:type="dxa"/>
+          </w:tcPr>
+          <w:p>
+            <w:pPr>
+              <w:cnfStyle w:val="000000100000" w:firstRow="0" w:lastRow="0" w:firstColumn="0" w:lastColumn="0" w:oddVBand="0" w:evenVBand="0" w:oddHBand="1" w:evenHBand="0" w:firstRowFirstColumn="0" w:firstRowLastColumn="0" w:lastRowFirstColumn="0" w:lastRowLastColumn="0"/>
+            </w:pPr>
+            <w:r>
+              <w:t>0.3067</w:t>
+            </w:r>
+            <w:r>
+              <w:t xml:space="preserve"> – step 20k</w:t>
+            </w:r>
+          </w:p>
+          <w:p>
+            <w:pPr>
+              <w:cnfStyle w:val="000000100000" w:firstRow="0" w:lastRow="0" w:firstColumn="0" w:lastColumn="0" w:oddVBand="0" w:evenVBand="0" w:oddHBand="1" w:evenHBand="0" w:firstRowFirstColumn="0" w:firstRowLastColumn="0" w:lastRowFirstColumn="0" w:lastRowLastColumn="0"/>
+            </w:pPr>
+            <w:r>
+              <w:t>0.3018 – step 10k</w:t>
+            </w:r>
+          </w:p>
+        </w:tc>
+      </w:tr>
+      <w:tr>
+        <w:tc>
+          <w:tcPr>
+            <w:cnfStyle w:val="001000000000" w:firstRow="0" w:lastRow="0" w:firstColumn="1" w:lastColumn="0" w:oddVBand="0" w:evenVBand="0" w:oddHBand="0" w:evenHBand="0" w:firstRowFirstColumn="0" w:firstRowLastColumn="0" w:lastRowFirstColumn="0" w:lastRowLastColumn="0"/>
+            <w:tcW w:w="1148" w:type="dxa"/>
+          </w:tcPr>
+          <w:p/>
+        </w:tc>
+        <w:tc>
+          <w:tcPr>
+            <w:tcW w:w="1682" w:type="dxa"/>
+          </w:tcPr>
+          <w:p>
+            <w:pPr>
+              <w:cnfStyle w:val="000000000000" w:firstRow="0" w:lastRow="0" w:firstColumn="0" w:lastColumn="0" w:oddVBand="0" w:evenVBand="0" w:oddHBand="0" w:evenHBand="0" w:firstRowFirstColumn="0" w:firstRowLastColumn="0" w:lastRowFirstColumn="0" w:lastRowLastColumn="0"/>
+            </w:pPr>
+          </w:p>
+        </w:tc>
+        <w:tc>
+          <w:tcPr>
+            <w:tcW w:w="1418" w:type="dxa"/>
+          </w:tcPr>
+          <w:p>
+            <w:pPr>
+              <w:cnfStyle w:val="000000000000" w:firstRow="0" w:lastRow="0" w:firstColumn="0" w:lastColumn="0" w:oddVBand="0" w:evenVBand="0" w:oddHBand="0" w:evenHBand="0" w:firstRowFirstColumn="0" w:firstRowLastColumn="0" w:lastRowFirstColumn="0" w:lastRowLastColumn="0"/>
+            </w:pPr>
+          </w:p>
+        </w:tc>
+        <w:tc>
+          <w:tcPr>
+            <w:tcW w:w="2268" w:type="dxa"/>
+          </w:tcPr>
+          <w:p>
+            <w:pPr>
+              <w:cnfStyle w:val="000000000000" w:firstRow="0" w:lastRow="0" w:firstColumn="0" w:lastColumn="0" w:oddVBand="0" w:evenVBand="0" w:oddHBand="0" w:evenHBand="0" w:firstRowFirstColumn="0" w:firstRowLastColumn="0" w:lastRowFirstColumn="0" w:lastRowLastColumn="0"/>
+            </w:pPr>
+          </w:p>
+        </w:tc>
+        <w:tc>
+          <w:tcPr>
+            <w:tcW w:w="1984" w:type="dxa"/>
+          </w:tcPr>
+          <w:p>
+            <w:pPr>
+              <w:cnfStyle w:val="000000000000" w:firstRow="0" w:lastRow="0" w:firstColumn="0" w:lastColumn="0" w:oddVBand="0" w:evenVBand="0" w:oddHBand="0" w:evenHBand="0" w:firstRowFirstColumn="0" w:firstRowLastColumn="0" w:lastRowFirstColumn="0" w:lastRowLastColumn="0"/>
+            </w:pPr>
+          </w:p>
+        </w:tc>
+        <w:tc>
+          <w:tcPr>
+            <w:tcW w:w="1560" w:type="dxa"/>
+          </w:tcPr>
+          <w:p>
+            <w:pPr>
+              <w:cnfStyle w:val="000000000000" w:firstRow="0" w:lastRow="0" w:firstColumn="0" w:lastColumn="0" w:oddVBand="0" w:evenVBand="0" w:oddHBand="0" w:evenHBand="0" w:firstRowFirstColumn="0" w:firstRowLastColumn="0" w:lastRowFirstColumn="0" w:lastRowLastColumn="0"/>
+            </w:pPr>
+          </w:p>
+        </w:tc>
+        <w:tc>
+          <w:tcPr>
+            <w:tcW w:w="1984" w:type="dxa"/>
+          </w:tcPr>
+          <w:p>
+            <w:pPr>
+              <w:cnfStyle w:val="000000000000" w:firstRow="0" w:lastRow="0" w:firstColumn="0" w:lastColumn="0" w:oddVBand="0" w:evenVBand="0" w:oddHBand="0" w:evenHBand="0" w:firstRowFirstColumn="0" w:firstRowLastColumn="0" w:lastRowFirstColumn="0" w:lastRowLastColumn="0"/>
+            </w:pPr>
+          </w:p>
+        </w:tc>
+      </w:tr>
+      <w:tr>
+        <w:trPr>
+          <w:cnfStyle w:val="000000100000" w:firstRow="0" w:lastRow="0" w:firstColumn="0" w:lastColumn="0" w:oddVBand="0" w:evenVBand="0" w:oddHBand="1" w:evenHBand="0" w:firstRowFirstColumn="0" w:firstRowLastColumn="0" w:lastRowFirstColumn="0" w:lastRowLastColumn="0"/>
+        </w:trPr>
+        <w:tc>
+          <w:tcPr>
+            <w:cnfStyle w:val="001000000000" w:firstRow="0" w:lastRow="0" w:firstColumn="1" w:lastColumn="0" w:oddVBand="0" w:evenVBand="0" w:oddHBand="0" w:evenHBand="0" w:firstRowFirstColumn="0" w:firstRowLastColumn="0" w:lastRowFirstColumn="0" w:lastRowLastColumn="0"/>
+            <w:tcW w:w="1148" w:type="dxa"/>
+          </w:tcPr>
+          <w:p/>
+        </w:tc>
+        <w:tc>
+          <w:tcPr>
+            <w:tcW w:w="1682" w:type="dxa"/>
+          </w:tcPr>
+          <w:p>
+            <w:pPr>
+              <w:cnfStyle w:val="000000100000" w:firstRow="0" w:lastRow="0" w:firstColumn="0" w:lastColumn="0" w:oddVBand="0" w:evenVBand="0" w:oddHBand="1" w:evenHBand="0" w:firstRowFirstColumn="0" w:firstRowLastColumn="0" w:lastRowFirstColumn="0" w:lastRowLastColumn="0"/>
+            </w:pPr>
+          </w:p>
+        </w:tc>
+        <w:tc>
+          <w:tcPr>
+            <w:tcW w:w="1418" w:type="dxa"/>
+          </w:tcPr>
+          <w:p>
+            <w:pPr>
+              <w:cnfStyle w:val="000000100000" w:firstRow="0" w:lastRow="0" w:firstColumn="0" w:lastColumn="0" w:oddVBand="0" w:evenVBand="0" w:oddHBand="1" w:evenHBand="0" w:firstRowFirstColumn="0" w:firstRowLastColumn="0" w:lastRowFirstColumn="0" w:lastRowLastColumn="0"/>
+            </w:pPr>
+          </w:p>
+        </w:tc>
+        <w:tc>
+          <w:tcPr>
+            <w:tcW w:w="2268" w:type="dxa"/>
+          </w:tcPr>
+          <w:p>
+            <w:pPr>
+              <w:cnfStyle w:val="000000100000" w:firstRow="0" w:lastRow="0" w:firstColumn="0" w:lastColumn="0" w:oddVBand="0" w:evenVBand="0" w:oddHBand="1" w:evenHBand="0" w:firstRowFirstColumn="0" w:firstRowLastColumn="0" w:lastRowFirstColumn="0" w:lastRowLastColumn="0"/>
+            </w:pPr>
+          </w:p>
+        </w:tc>
+        <w:tc>
+          <w:tcPr>
+            <w:tcW w:w="1984" w:type="dxa"/>
+          </w:tcPr>
+          <w:p>
+            <w:pPr>
+              <w:cnfStyle w:val="000000100000" w:firstRow="0" w:lastRow="0" w:firstColumn="0" w:lastColumn="0" w:oddVBand="0" w:evenVBand="0" w:oddHBand="1" w:evenHBand="0" w:firstRowFirstColumn="0" w:firstRowLastColumn="0" w:lastRowFirstColumn="0" w:lastRowLastColumn="0"/>
+            </w:pPr>
+          </w:p>
+        </w:tc>
+        <w:tc>
+          <w:tcPr>
+            <w:tcW w:w="1560" w:type="dxa"/>
+          </w:tcPr>
+          <w:p>
+            <w:pPr>
+              <w:cnfStyle w:val="000000100000" w:firstRow="0" w:lastRow="0" w:firstColumn="0" w:lastColumn="0" w:oddVBand="0" w:evenVBand="0" w:oddHBand="1" w:evenHBand="0" w:firstRowFirstColumn="0" w:firstRowLastColumn="0" w:lastRowFirstColumn="0" w:lastRowLastColumn="0"/>
+            </w:pPr>
+          </w:p>
+        </w:tc>
+        <w:tc>
+          <w:tcPr>
+            <w:tcW w:w="1984" w:type="dxa"/>
+          </w:tcPr>
+          <w:p>
+            <w:pPr>
+              <w:cnfStyle w:val="000000100000" w:firstRow="0" w:lastRow="0" w:firstColumn="0" w:lastColumn="0" w:oddVBand="0" w:evenVBand="0" w:oddHBand="1" w:evenHBand="0" w:firstRowFirstColumn="0" w:firstRowLastColumn="0" w:lastRowFirstColumn="0" w:lastRowLastColumn="0"/>
+            </w:pPr>
+          </w:p>
+        </w:tc>
+      </w:tr>
+    </w:tbl>
+    <w:p/>
     <w:sectPr>
-      <w:pgSz w:w="11906" w:h="16838"/>
+      <w:pgSz w:w="16838" w:h="11906" w:orient="landscape"/>
       <w:pgMar w:top="1440" w:right="1440" w:bottom="1440" w:left="1440" w:header="708" w:footer="708" w:gutter="0"/>
       <w:cols w:space="708"/>
       <w:docGrid w:linePitch="360"/>
     </w:sectPr>
   </w:body>
 </w:document>
+</file>
+
+<file path=word/numbering.xml><?xml version="1.0" encoding="utf-8"?>
+<w:numbering xmlns:wpc="http://schemas.microsoft.com/office/word/2010/wordprocessingCanvas" xmlns:cx="http://schemas.microsoft.com/office/drawing/2014/chartex" xmlns:cx1="http://schemas.microsoft.com/office/drawing/2015/9/8/chartex" xmlns:cx2="http://schemas.microsoft.com/office/drawing/2015/10/21/chartex" xmlns:cx3="http://schemas.microsoft.com/office/drawing/2016/5/9/chartex" xmlns:cx4="http://schemas.microsoft.com/office/drawing/2016/5/10/chartex" xmlns:cx5="http://schemas.microsoft.com/office/drawing/2016/5/11/chartex" xmlns:cx6="http://schemas.microsoft.com/office/drawing/2016/5/12/chartex" xmlns:cx7="http://schemas.microsoft.com/office/drawing/2016/5/13/chartex" xmlns:cx8="http://schemas.microsoft.com/office/drawing/2016/5/14/chartex" xmlns:mc="http://schemas.openxmlformats.org/markup-compatibility/2006" xmlns:aink="http://schemas.microsoft.com/office/drawing/2016/ink" xmlns:am3d="http://schemas.microsoft.com/office/drawing/2017/model3d" xmlns:o="urn:schemas-microsoft-com:office:office" xmlns:r="http://schemas.openxmlformats.org/officeDocument/2006/relationships" xmlns:m="http://schemas.openxmlformats.org/officeDocument/2006/math" xmlns:v="urn:schemas-microsoft-com:vml" xmlns:wp14="http://schemas.microsoft.com/office/word/2010/wordprocessingDrawing" xmlns:wp="http://schemas.openxmlformats.org/drawingml/2006/wordprocessingDrawing" xmlns:w10="urn:schemas-microsoft-com:office:word" xmlns:w="http://schemas.openxmlformats.org/wordprocessingml/2006/main" xmlns:w14="http://schemas.microsoft.com/office/word/2010/wordml" xmlns:w15="http://schemas.microsoft.com/office/word/2012/wordml" xmlns:w16cex="http://schemas.microsoft.com/office/word/2018/wordml/cex" xmlns:w16cid="http://schemas.microsoft.com/office/word/2016/wordml/cid" xmlns:w16="http://schemas.microsoft.com/office/word/2018/wordml" xmlns:w16se="http://schemas.microsoft.com/office/word/2015/wordml/symex" xmlns:wpg="http://schemas.microsoft.com/office/word/2010/wordprocessingGroup" xmlns:wpi="http://schemas.microsoft.com/office/word/2010/wordprocessingInk" xmlns:wne="http://schemas.microsoft.com/office/word/2006/wordml" xmlns:wps="http://schemas.microsoft.com/office/word/2010/wordprocessingShape" mc:Ignorable="w14 w15 w16se w16cid w16 w16cex wp14">
+  <w:abstractNum w:abstractNumId="0" w15:restartNumberingAfterBreak="0">
+    <w:nsid w:val="42B15535"/>
+    <w:multiLevelType w:val="hybridMultilevel"/>
+    <w:tmpl w:val="4F56E582"/>
+    <w:lvl w:ilvl="0" w:tplc="87787A82">
+      <w:numFmt w:val="bullet"/>
+      <w:lvlText w:val="-"/>
+      <w:lvlJc w:val="left"/>
+      <w:pPr>
+        <w:ind w:left="720" w:hanging="360"/>
+      </w:pPr>
+      <w:rPr>
+        <w:rFonts w:ascii="Calibri" w:eastAsiaTheme="minorHAnsi" w:hAnsi="Calibri" w:cs="Calibri" w:hint="default"/>
+      </w:rPr>
+    </w:lvl>
+    <w:lvl w:ilvl="1" w:tplc="08090003" w:tentative="1">
+      <w:start w:val="1"/>
+      <w:numFmt w:val="bullet"/>
+      <w:lvlText w:val="o"/>
+      <w:lvlJc w:val="left"/>
+      <w:pPr>
+        <w:ind w:left="1440" w:hanging="360"/>
+      </w:pPr>
+      <w:rPr>
+        <w:rFonts w:ascii="Courier New" w:hAnsi="Courier New" w:cs="Courier New" w:hint="default"/>
+      </w:rPr>
+    </w:lvl>
+    <w:lvl w:ilvl="2" w:tplc="08090005" w:tentative="1">
+      <w:start w:val="1"/>
+      <w:numFmt w:val="bullet"/>
+      <w:lvlText w:val=""/>
+      <w:lvlJc w:val="left"/>
+      <w:pPr>
+        <w:ind w:left="2160" w:hanging="360"/>
+      </w:pPr>
+      <w:rPr>
+        <w:rFonts w:ascii="Wingdings" w:hAnsi="Wingdings" w:hint="default"/>
+      </w:rPr>
+    </w:lvl>
+    <w:lvl w:ilvl="3" w:tplc="08090001" w:tentative="1">
+      <w:start w:val="1"/>
+      <w:numFmt w:val="bullet"/>
+      <w:lvlText w:val=""/>
+      <w:lvlJc w:val="left"/>
+      <w:pPr>
+        <w:ind w:left="2880" w:hanging="360"/>
+      </w:pPr>
+      <w:rPr>
+        <w:rFonts w:ascii="Symbol" w:hAnsi="Symbol" w:hint="default"/>
+      </w:rPr>
+    </w:lvl>
+    <w:lvl w:ilvl="4" w:tplc="08090003" w:tentative="1">
+      <w:start w:val="1"/>
+      <w:numFmt w:val="bullet"/>
+      <w:lvlText w:val="o"/>
+      <w:lvlJc w:val="left"/>
+      <w:pPr>
+        <w:ind w:left="3600" w:hanging="360"/>
+      </w:pPr>
+      <w:rPr>
+        <w:rFonts w:ascii="Courier New" w:hAnsi="Courier New" w:cs="Courier New" w:hint="default"/>
+      </w:rPr>
+    </w:lvl>
+    <w:lvl w:ilvl="5" w:tplc="08090005" w:tentative="1">
+      <w:start w:val="1"/>
+      <w:numFmt w:val="bullet"/>
+      <w:lvlText w:val=""/>
+      <w:lvlJc w:val="left"/>
+      <w:pPr>
+        <w:ind w:left="4320" w:hanging="360"/>
+      </w:pPr>
+      <w:rPr>
+        <w:rFonts w:ascii="Wingdings" w:hAnsi="Wingdings" w:hint="default"/>
+      </w:rPr>
+    </w:lvl>
+    <w:lvl w:ilvl="6" w:tplc="08090001" w:tentative="1">
+      <w:start w:val="1"/>
+      <w:numFmt w:val="bullet"/>
+      <w:lvlText w:val=""/>
+      <w:lvlJc w:val="left"/>
+      <w:pPr>
+        <w:ind w:left="5040" w:hanging="360"/>
+      </w:pPr>
+      <w:rPr>
+        <w:rFonts w:ascii="Symbol" w:hAnsi="Symbol" w:hint="default"/>
+      </w:rPr>
+    </w:lvl>
+    <w:lvl w:ilvl="7" w:tplc="08090003" w:tentative="1">
+      <w:start w:val="1"/>
+      <w:numFmt w:val="bullet"/>
+      <w:lvlText w:val="o"/>
+      <w:lvlJc w:val="left"/>
+      <w:pPr>
+        <w:ind w:left="5760" w:hanging="360"/>
+      </w:pPr>
+      <w:rPr>
+        <w:rFonts w:ascii="Courier New" w:hAnsi="Courier New" w:cs="Courier New" w:hint="default"/>
+      </w:rPr>
+    </w:lvl>
+    <w:lvl w:ilvl="8" w:tplc="08090005" w:tentative="1">
+      <w:start w:val="1"/>
+      <w:numFmt w:val="bullet"/>
+      <w:lvlText w:val=""/>
+      <w:lvlJc w:val="left"/>
+      <w:pPr>
+        <w:ind w:left="6480" w:hanging="360"/>
+      </w:pPr>
+      <w:rPr>
+        <w:rFonts w:ascii="Wingdings" w:hAnsi="Wingdings" w:hint="default"/>
+      </w:rPr>
+    </w:lvl>
+  </w:abstractNum>
+  <w:abstractNum w:abstractNumId="1" w15:restartNumberingAfterBreak="0">
+    <w:nsid w:val="5E9E2A47"/>
+    <w:multiLevelType w:val="hybridMultilevel"/>
+    <w:tmpl w:val="5CE2E580"/>
+    <w:lvl w:ilvl="0" w:tplc="5A3888B8">
+      <w:numFmt w:val="bullet"/>
+      <w:lvlText w:val=""/>
+      <w:lvlJc w:val="left"/>
+      <w:pPr>
+        <w:ind w:left="720" w:hanging="360"/>
+      </w:pPr>
+      <w:rPr>
+        <w:rFonts w:ascii="Symbol" w:eastAsiaTheme="minorHAnsi" w:hAnsi="Symbol" w:cstheme="minorBidi" w:hint="default"/>
+      </w:rPr>
+    </w:lvl>
+    <w:lvl w:ilvl="1" w:tplc="08090003" w:tentative="1">
+      <w:start w:val="1"/>
+      <w:numFmt w:val="bullet"/>
+      <w:lvlText w:val="o"/>
+      <w:lvlJc w:val="left"/>
+      <w:pPr>
+        <w:ind w:left="1440" w:hanging="360"/>
+      </w:pPr>
+      <w:rPr>
+        <w:rFonts w:ascii="Courier New" w:hAnsi="Courier New" w:cs="Courier New" w:hint="default"/>
+      </w:rPr>
+    </w:lvl>
+    <w:lvl w:ilvl="2" w:tplc="08090005" w:tentative="1">
+      <w:start w:val="1"/>
+      <w:numFmt w:val="bullet"/>
+      <w:lvlText w:val=""/>
+      <w:lvlJc w:val="left"/>
+      <w:pPr>
+        <w:ind w:left="2160" w:hanging="360"/>
+      </w:pPr>
+      <w:rPr>
+        <w:rFonts w:ascii="Wingdings" w:hAnsi="Wingdings" w:hint="default"/>
+      </w:rPr>
+    </w:lvl>
+    <w:lvl w:ilvl="3" w:tplc="08090001" w:tentative="1">
+      <w:start w:val="1"/>
+      <w:numFmt w:val="bullet"/>
+      <w:lvlText w:val=""/>
+      <w:lvlJc w:val="left"/>
+      <w:pPr>
+        <w:ind w:left="2880" w:hanging="360"/>
+      </w:pPr>
+      <w:rPr>
+        <w:rFonts w:ascii="Symbol" w:hAnsi="Symbol" w:hint="default"/>
+      </w:rPr>
+    </w:lvl>
+    <w:lvl w:ilvl="4" w:tplc="08090003" w:tentative="1">
+      <w:start w:val="1"/>
+      <w:numFmt w:val="bullet"/>
+      <w:lvlText w:val="o"/>
+      <w:lvlJc w:val="left"/>
+      <w:pPr>
+        <w:ind w:left="3600" w:hanging="360"/>
+      </w:pPr>
+      <w:rPr>
+        <w:rFonts w:ascii="Courier New" w:hAnsi="Courier New" w:cs="Courier New" w:hint="default"/>
+      </w:rPr>
+    </w:lvl>
+    <w:lvl w:ilvl="5" w:tplc="08090005" w:tentative="1">
+      <w:start w:val="1"/>
+      <w:numFmt w:val="bullet"/>
+      <w:lvlText w:val=""/>
+      <w:lvlJc w:val="left"/>
+      <w:pPr>
+        <w:ind w:left="4320" w:hanging="360"/>
+      </w:pPr>
+      <w:rPr>
+        <w:rFonts w:ascii="Wingdings" w:hAnsi="Wingdings" w:hint="default"/>
+      </w:rPr>
+    </w:lvl>
+    <w:lvl w:ilvl="6" w:tplc="08090001" w:tentative="1">
+      <w:start w:val="1"/>
+      <w:numFmt w:val="bullet"/>
+      <w:lvlText w:val=""/>
+      <w:lvlJc w:val="left"/>
+      <w:pPr>
+        <w:ind w:left="5040" w:hanging="360"/>
+      </w:pPr>
+      <w:rPr>
+        <w:rFonts w:ascii="Symbol" w:hAnsi="Symbol" w:hint="default"/>
+      </w:rPr>
+    </w:lvl>
+    <w:lvl w:ilvl="7" w:tplc="08090003" w:tentative="1">
+      <w:start w:val="1"/>
+      <w:numFmt w:val="bullet"/>
+      <w:lvlText w:val="o"/>
+      <w:lvlJc w:val="left"/>
+      <w:pPr>
+        <w:ind w:left="5760" w:hanging="360"/>
+      </w:pPr>
+      <w:rPr>
+        <w:rFonts w:ascii="Courier New" w:hAnsi="Courier New" w:cs="Courier New" w:hint="default"/>
+      </w:rPr>
+    </w:lvl>
+    <w:lvl w:ilvl="8" w:tplc="08090005" w:tentative="1">
+      <w:start w:val="1"/>
+      <w:numFmt w:val="bullet"/>
+      <w:lvlText w:val=""/>
+      <w:lvlJc w:val="left"/>
+      <w:pPr>
+        <w:ind w:left="6480" w:hanging="360"/>
+      </w:pPr>
+      <w:rPr>
+        <w:rFonts w:ascii="Wingdings" w:hAnsi="Wingdings" w:hint="default"/>
+      </w:rPr>
+    </w:lvl>
+  </w:abstractNum>
+  <w:num w:numId="1">
+    <w:abstractNumId w:val="1"/>
+  </w:num>
+  <w:num w:numId="2">
+    <w:abstractNumId w:val="0"/>
+  </w:num>
+</w:numbering>
 </file>
 
 <file path=word/styles.xml><?xml version="1.0" encoding="utf-8"?>
@@ -932,13 +1581,13 @@
     <w:name w:val="Normal"/>
     <w:qFormat/>
   </w:style>
-  <w:style w:type="character" w:default="1" w:styleId="DefaultParagraphFont">
+  <w:style w:type="character" w:default="1" w:styleId="Standardskriftforavsnitt">
     <w:name w:val="Default Paragraph Font"/>
     <w:uiPriority w:val="1"/>
     <w:semiHidden/>
     <w:unhideWhenUsed/>
   </w:style>
-  <w:style w:type="table" w:default="1" w:styleId="TableNormal">
+  <w:style w:type="table" w:default="1" w:styleId="Vanligtabell">
     <w:name w:val="Normal Table"/>
     <w:uiPriority w:val="99"/>
     <w:semiHidden/>
@@ -953,15 +1602,15 @@
       </w:tblCellMar>
     </w:tblPr>
   </w:style>
-  <w:style w:type="numbering" w:default="1" w:styleId="NoList">
+  <w:style w:type="numbering" w:default="1" w:styleId="Ingenliste">
     <w:name w:val="No List"/>
     <w:uiPriority w:val="99"/>
     <w:semiHidden/>
     <w:unhideWhenUsed/>
   </w:style>
-  <w:style w:type="table" w:styleId="TableGrid">
+  <w:style w:type="table" w:styleId="Tabellrutenett">
     <w:name w:val="Table Grid"/>
-    <w:basedOn w:val="TableNormal"/>
+    <w:basedOn w:val="Vanligtabell"/>
     <w:uiPriority w:val="39"/>
     <w:rsid w:val="00466F90"/>
     <w:pPr>
@@ -978,9 +1627,9 @@
       </w:tblBorders>
     </w:tblPr>
   </w:style>
-  <w:style w:type="table" w:styleId="GridTable1Light">
+  <w:style w:type="table" w:styleId="Rutenettabell1lys">
     <w:name w:val="Grid Table 1 Light"/>
-    <w:basedOn w:val="TableNormal"/>
+    <w:basedOn w:val="Vanligtabell"/>
     <w:uiPriority w:val="46"/>
     <w:rsid w:val="006D493A"/>
     <w:pPr>
@@ -1033,6 +1682,97 @@
         <w:b/>
         <w:bCs/>
       </w:rPr>
+    </w:tblStylePr>
+  </w:style>
+  <w:style w:type="paragraph" w:styleId="Listeavsnitt">
+    <w:name w:val="List Paragraph"/>
+    <w:basedOn w:val="Normal"/>
+    <w:uiPriority w:val="34"/>
+    <w:qFormat/>
+    <w:rsid w:val="0033301B"/>
+    <w:pPr>
+      <w:ind w:left="720"/>
+      <w:contextualSpacing/>
+    </w:pPr>
+  </w:style>
+  <w:style w:type="table" w:styleId="Vanligtabell2">
+    <w:name w:val="Plain Table 2"/>
+    <w:basedOn w:val="Vanligtabell"/>
+    <w:uiPriority w:val="42"/>
+    <w:rsid w:val="003E3721"/>
+    <w:pPr>
+      <w:spacing w:after="0" w:line="240" w:lineRule="auto"/>
+    </w:pPr>
+    <w:tblPr>
+      <w:tblStyleRowBandSize w:val="1"/>
+      <w:tblStyleColBandSize w:val="1"/>
+      <w:tblBorders>
+        <w:top w:val="single" w:sz="4" w:space="0" w:color="7F7F7F" w:themeColor="text1" w:themeTint="80"/>
+        <w:bottom w:val="single" w:sz="4" w:space="0" w:color="7F7F7F" w:themeColor="text1" w:themeTint="80"/>
+      </w:tblBorders>
+    </w:tblPr>
+    <w:tblStylePr w:type="firstRow">
+      <w:rPr>
+        <w:b/>
+        <w:bCs/>
+      </w:rPr>
+      <w:tblPr/>
+      <w:tcPr>
+        <w:tcBorders>
+          <w:bottom w:val="single" w:sz="4" w:space="0" w:color="7F7F7F" w:themeColor="text1" w:themeTint="80"/>
+        </w:tcBorders>
+      </w:tcPr>
+    </w:tblStylePr>
+    <w:tblStylePr w:type="lastRow">
+      <w:rPr>
+        <w:b/>
+        <w:bCs/>
+      </w:rPr>
+      <w:tblPr/>
+      <w:tcPr>
+        <w:tcBorders>
+          <w:top w:val="single" w:sz="4" w:space="0" w:color="7F7F7F" w:themeColor="text1" w:themeTint="80"/>
+        </w:tcBorders>
+      </w:tcPr>
+    </w:tblStylePr>
+    <w:tblStylePr w:type="firstCol">
+      <w:rPr>
+        <w:b/>
+        <w:bCs/>
+      </w:rPr>
+    </w:tblStylePr>
+    <w:tblStylePr w:type="lastCol">
+      <w:rPr>
+        <w:b/>
+        <w:bCs/>
+      </w:rPr>
+    </w:tblStylePr>
+    <w:tblStylePr w:type="band1Vert">
+      <w:tblPr/>
+      <w:tcPr>
+        <w:tcBorders>
+          <w:left w:val="single" w:sz="4" w:space="0" w:color="7F7F7F" w:themeColor="text1" w:themeTint="80"/>
+          <w:right w:val="single" w:sz="4" w:space="0" w:color="7F7F7F" w:themeColor="text1" w:themeTint="80"/>
+        </w:tcBorders>
+      </w:tcPr>
+    </w:tblStylePr>
+    <w:tblStylePr w:type="band2Vert">
+      <w:tblPr/>
+      <w:tcPr>
+        <w:tcBorders>
+          <w:left w:val="single" w:sz="4" w:space="0" w:color="7F7F7F" w:themeColor="text1" w:themeTint="80"/>
+          <w:right w:val="single" w:sz="4" w:space="0" w:color="7F7F7F" w:themeColor="text1" w:themeTint="80"/>
+        </w:tcBorders>
+      </w:tcPr>
+    </w:tblStylePr>
+    <w:tblStylePr w:type="band1Horz">
+      <w:tblPr/>
+      <w:tcPr>
+        <w:tcBorders>
+          <w:top w:val="single" w:sz="4" w:space="0" w:color="7F7F7F" w:themeColor="text1" w:themeTint="80"/>
+          <w:bottom w:val="single" w:sz="4" w:space="0" w:color="7F7F7F" w:themeColor="text1" w:themeTint="80"/>
+        </w:tcBorders>
+      </w:tcPr>
     </w:tblStylePr>
   </w:style>
 </w:styles>

</xml_diff>